<commit_message>
Adding the products page content
</commit_message>
<xml_diff>
--- a/assets/zima_information.docx
+++ b/assets/zima_information.docx
@@ -172,7 +172,62 @@
           <w:szCs w:val="24"/>
           <w:lang w:val="en-CA"/>
         </w:rPr>
-        <w:t>Logo:</w:t>
+        <w:t>Hero Slider</w:t>
+      </w:r>
+      <w:r>
+        <w:rPr>
+          <w:rFonts w:ascii="Arial" w:hAnsi="Arial" w:cs="Arial"/>
+          <w:sz w:val="24"/>
+          <w:szCs w:val="24"/>
+          <w:lang w:val="en-CA"/>
+        </w:rPr>
+        <w:t xml:space="preserve">: </w:t>
+      </w:r>
+      <w:r>
+        <w:rPr>
+          <w:rFonts w:ascii="Arial" w:hAnsi="Arial" w:cs="Arial"/>
+          <w:sz w:val="24"/>
+          <w:szCs w:val="24"/>
+          <w:lang w:val="en-CA"/>
+        </w:rPr>
+        <w:t>768</w:t>
+      </w:r>
+      <w:r>
+        <w:rPr>
+          <w:rFonts w:ascii="Arial" w:hAnsi="Arial" w:cs="Arial"/>
+          <w:sz w:val="24"/>
+          <w:szCs w:val="24"/>
+          <w:lang w:val="en-CA"/>
+        </w:rPr>
+        <w:t xml:space="preserve"> x </w:t>
+      </w:r>
+      <w:r>
+        <w:rPr>
+          <w:rFonts w:ascii="Arial" w:hAnsi="Arial" w:cs="Arial"/>
+          <w:sz w:val="24"/>
+          <w:szCs w:val="24"/>
+          <w:lang w:val="en-CA"/>
+        </w:rPr>
+        <w:t>340px</w:t>
+      </w:r>
+    </w:p>
+    <w:p>
+      <w:pPr>
+        <w:rPr>
+          <w:rFonts w:ascii="Arial" w:hAnsi="Arial" w:cs="Arial"/>
+          <w:sz w:val="24"/>
+          <w:szCs w:val="24"/>
+          <w:lang w:val="en-CA"/>
+        </w:rPr>
+      </w:pPr>
+      <w:r>
+        <w:rPr>
+          <w:rFonts w:ascii="Arial" w:hAnsi="Arial" w:cs="Arial"/>
+          <w:sz w:val="24"/>
+          <w:szCs w:val="24"/>
+          <w:lang w:val="en-CA"/>
+        </w:rPr>
+        <w:t>One</w:t>
       </w:r>
       <w:r>
         <w:rPr>
@@ -190,90 +245,43 @@
           <w:szCs w:val="24"/>
           <w:lang w:val="en-CA"/>
         </w:rPr>
-        <w:t>SVG</w:t>
-      </w:r>
-      <w:r>
-        <w:rPr>
-          <w:rFonts w:ascii="Arial" w:hAnsi="Arial" w:cs="Arial"/>
-          <w:sz w:val="24"/>
-          <w:szCs w:val="24"/>
-          <w:lang w:val="en-CA"/>
-        </w:rPr>
-        <w:t xml:space="preserve"> any size y</w:t>
-      </w:r>
-      <w:r>
-        <w:rPr>
-          <w:rFonts w:ascii="Arial" w:hAnsi="Arial" w:cs="Arial"/>
-          <w:sz w:val="24"/>
-          <w:szCs w:val="24"/>
-          <w:lang w:val="en-CA"/>
-        </w:rPr>
-        <w:t>ou think is good, also make just one, so I can resize for all pages.</w:t>
-      </w:r>
-    </w:p>
-    <w:p>
-      <w:pPr>
-        <w:rPr>
-          <w:rFonts w:ascii="Arial" w:hAnsi="Arial" w:cs="Arial"/>
-          <w:sz w:val="24"/>
-          <w:szCs w:val="24"/>
-          <w:lang w:val="en-CA"/>
-        </w:rPr>
-      </w:pPr>
-      <w:r>
-        <w:rPr>
-          <w:rFonts w:ascii="Arial" w:hAnsi="Arial" w:cs="Arial"/>
-          <w:sz w:val="24"/>
-          <w:szCs w:val="24"/>
-          <w:lang w:val="en-CA"/>
-        </w:rPr>
-        <w:t>Hero Slider</w:t>
-      </w:r>
-      <w:r>
-        <w:rPr>
-          <w:rFonts w:ascii="Arial" w:hAnsi="Arial" w:cs="Arial"/>
-          <w:sz w:val="24"/>
-          <w:szCs w:val="24"/>
-          <w:lang w:val="en-CA"/>
-        </w:rPr>
-        <w:t>: 340px</w:t>
-      </w:r>
-    </w:p>
-    <w:p>
-      <w:pPr>
-        <w:rPr>
-          <w:rFonts w:ascii="Arial" w:hAnsi="Arial" w:cs="Arial"/>
-          <w:sz w:val="24"/>
-          <w:szCs w:val="24"/>
-          <w:lang w:val="en-CA"/>
-        </w:rPr>
-      </w:pPr>
-      <w:r>
-        <w:rPr>
-          <w:rFonts w:ascii="Arial" w:hAnsi="Arial" w:cs="Arial"/>
-          <w:sz w:val="24"/>
-          <w:szCs w:val="24"/>
-          <w:lang w:val="en-CA"/>
-        </w:rPr>
-        <w:t xml:space="preserve">Each </w:t>
-      </w:r>
-      <w:r>
-        <w:rPr>
-          <w:rFonts w:ascii="Arial" w:hAnsi="Arial" w:cs="Arial"/>
-          <w:sz w:val="24"/>
-          <w:szCs w:val="24"/>
-          <w:lang w:val="en-CA"/>
-        </w:rPr>
-        <w:t>Image of Flavor</w:t>
-      </w:r>
-      <w:r>
-        <w:rPr>
-          <w:rFonts w:ascii="Arial" w:hAnsi="Arial" w:cs="Arial"/>
-          <w:sz w:val="24"/>
-          <w:szCs w:val="24"/>
-          <w:lang w:val="en-CA"/>
-        </w:rPr>
-        <w:t>: 250px</w:t>
+        <w:t>Image</w:t>
+      </w:r>
+      <w:r>
+        <w:rPr>
+          <w:rFonts w:ascii="Arial" w:hAnsi="Arial" w:cs="Arial"/>
+          <w:sz w:val="24"/>
+          <w:szCs w:val="24"/>
+          <w:lang w:val="en-CA"/>
+        </w:rPr>
+        <w:t xml:space="preserve">: </w:t>
+      </w:r>
+      <w:r>
+        <w:rPr>
+          <w:rFonts w:ascii="Arial" w:hAnsi="Arial" w:cs="Arial"/>
+          <w:sz w:val="24"/>
+          <w:szCs w:val="24"/>
+          <w:lang w:val="en-CA"/>
+        </w:rPr>
+        <w:t>768</w:t>
+      </w:r>
+      <w:r>
+        <w:rPr>
+          <w:rFonts w:ascii="Arial" w:hAnsi="Arial" w:cs="Arial"/>
+          <w:sz w:val="24"/>
+          <w:szCs w:val="24"/>
+          <w:lang w:val="en-CA"/>
+        </w:rPr>
+        <w:t xml:space="preserve"> x </w:t>
+      </w:r>
+      <w:r>
+        <w:rPr>
+          <w:rFonts w:ascii="Arial" w:hAnsi="Arial" w:cs="Arial"/>
+          <w:sz w:val="24"/>
+          <w:szCs w:val="24"/>
+          <w:lang w:val="en-CA"/>
+        </w:rPr>
+        <w:t>250px</w:t>
       </w:r>
     </w:p>
     <w:p>
@@ -301,7 +309,34 @@
           <w:szCs w:val="24"/>
           <w:lang w:val="en-CA"/>
         </w:rPr>
-        <w:t>: 250px</w:t>
+        <w:t xml:space="preserve">: </w:t>
+      </w:r>
+      <w:r>
+        <w:rPr>
+          <w:rFonts w:ascii="Arial" w:hAnsi="Arial" w:cs="Arial"/>
+          <w:sz w:val="24"/>
+          <w:szCs w:val="24"/>
+          <w:lang w:val="en-CA"/>
+        </w:rPr>
+        <w:t>768</w:t>
+      </w:r>
+      <w:r>
+        <w:rPr>
+          <w:rFonts w:ascii="Arial" w:hAnsi="Arial" w:cs="Arial"/>
+          <w:sz w:val="24"/>
+          <w:szCs w:val="24"/>
+          <w:lang w:val="en-CA"/>
+        </w:rPr>
+        <w:t xml:space="preserve"> x </w:t>
+      </w:r>
+      <w:r>
+        <w:rPr>
+          <w:rFonts w:ascii="Arial" w:hAnsi="Arial" w:cs="Arial"/>
+          <w:sz w:val="24"/>
+          <w:szCs w:val="24"/>
+          <w:lang w:val="en-CA"/>
+        </w:rPr>
+        <w:t>250px</w:t>
       </w:r>
     </w:p>
     <w:p>
@@ -329,7 +364,34 @@
           <w:szCs w:val="24"/>
           <w:lang w:val="en-CA"/>
         </w:rPr>
-        <w:t>: 380px</w:t>
+        <w:t xml:space="preserve">: </w:t>
+      </w:r>
+      <w:r>
+        <w:rPr>
+          <w:rFonts w:ascii="Arial" w:hAnsi="Arial" w:cs="Arial"/>
+          <w:sz w:val="24"/>
+          <w:szCs w:val="24"/>
+          <w:lang w:val="en-CA"/>
+        </w:rPr>
+        <w:t>768</w:t>
+      </w:r>
+      <w:r>
+        <w:rPr>
+          <w:rFonts w:ascii="Arial" w:hAnsi="Arial" w:cs="Arial"/>
+          <w:sz w:val="24"/>
+          <w:szCs w:val="24"/>
+          <w:lang w:val="en-CA"/>
+        </w:rPr>
+        <w:t xml:space="preserve"> x </w:t>
+      </w:r>
+      <w:r>
+        <w:rPr>
+          <w:rFonts w:ascii="Arial" w:hAnsi="Arial" w:cs="Arial"/>
+          <w:sz w:val="24"/>
+          <w:szCs w:val="24"/>
+          <w:lang w:val="en-CA"/>
+        </w:rPr>
+        <w:t>380px</w:t>
       </w:r>
     </w:p>
     <w:p>
@@ -379,13 +441,15 @@
           <w:rFonts w:ascii="Arial" w:hAnsi="Arial" w:cs="Arial"/>
           <w:sz w:val="24"/>
           <w:szCs w:val="24"/>
-        </w:rPr>
-      </w:pPr>
-      <w:r>
-        <w:rPr>
-          <w:rFonts w:ascii="Arial" w:hAnsi="Arial" w:cs="Arial"/>
-          <w:sz w:val="24"/>
-          <w:szCs w:val="24"/>
+          <w:lang w:val="en-CA"/>
+        </w:rPr>
+      </w:pPr>
+      <w:r>
+        <w:rPr>
+          <w:rFonts w:ascii="Arial" w:hAnsi="Arial" w:cs="Arial"/>
+          <w:sz w:val="24"/>
+          <w:szCs w:val="24"/>
+          <w:lang w:val="en-CA"/>
         </w:rPr>
         <w:t xml:space="preserve">Hero Slider: </w:t>
       </w:r>
@@ -394,16 +458,27 @@
           <w:rFonts w:ascii="Arial" w:hAnsi="Arial" w:cs="Arial"/>
           <w:sz w:val="24"/>
           <w:szCs w:val="24"/>
-        </w:rPr>
-        <w:t>420</w:t>
-      </w:r>
-      <w:r>
-        <w:rPr>
-          <w:rFonts w:ascii="Arial" w:hAnsi="Arial" w:cs="Arial"/>
-          <w:sz w:val="24"/>
-          <w:szCs w:val="24"/>
-        </w:rPr>
-        <w:t>px</w:t>
+          <w:lang w:val="en-CA"/>
+        </w:rPr>
+        <w:t>1930</w:t>
+      </w:r>
+      <w:r>
+        <w:rPr>
+          <w:rFonts w:ascii="Arial" w:hAnsi="Arial" w:cs="Arial"/>
+          <w:sz w:val="24"/>
+          <w:szCs w:val="24"/>
+          <w:lang w:val="en-CA"/>
+        </w:rPr>
+        <w:t xml:space="preserve"> x </w:t>
+      </w:r>
+      <w:r>
+        <w:rPr>
+          <w:rFonts w:ascii="Arial" w:hAnsi="Arial" w:cs="Arial"/>
+          <w:sz w:val="24"/>
+          <w:szCs w:val="24"/>
+          <w:lang w:val="en-CA"/>
+        </w:rPr>
+        <w:t>420px</w:t>
       </w:r>
     </w:p>
     <w:p>
@@ -440,7 +515,34 @@
           <w:szCs w:val="24"/>
           <w:lang w:val="en-CA"/>
         </w:rPr>
-        <w:t>: 250px</w:t>
+        <w:t xml:space="preserve">: </w:t>
+      </w:r>
+      <w:r>
+        <w:rPr>
+          <w:rFonts w:ascii="Arial" w:hAnsi="Arial" w:cs="Arial"/>
+          <w:sz w:val="24"/>
+          <w:szCs w:val="24"/>
+          <w:lang w:val="en-CA"/>
+        </w:rPr>
+        <w:t>768</w:t>
+      </w:r>
+      <w:r>
+        <w:rPr>
+          <w:rFonts w:ascii="Arial" w:hAnsi="Arial" w:cs="Arial"/>
+          <w:sz w:val="24"/>
+          <w:szCs w:val="24"/>
+          <w:lang w:val="en-CA"/>
+        </w:rPr>
+        <w:t xml:space="preserve"> x </w:t>
+      </w:r>
+      <w:r>
+        <w:rPr>
+          <w:rFonts w:ascii="Arial" w:hAnsi="Arial" w:cs="Arial"/>
+          <w:sz w:val="24"/>
+          <w:szCs w:val="24"/>
+          <w:lang w:val="en-CA"/>
+        </w:rPr>
+        <w:t>250px</w:t>
       </w:r>
     </w:p>
     <w:p>
@@ -468,7 +570,34 @@
           <w:szCs w:val="24"/>
           <w:lang w:val="en-CA"/>
         </w:rPr>
-        <w:t>: 420px</w:t>
+        <w:t xml:space="preserve">: </w:t>
+      </w:r>
+      <w:r>
+        <w:rPr>
+          <w:rFonts w:ascii="Arial" w:hAnsi="Arial" w:cs="Arial"/>
+          <w:sz w:val="24"/>
+          <w:szCs w:val="24"/>
+          <w:lang w:val="en-CA"/>
+        </w:rPr>
+        <w:t>1800</w:t>
+      </w:r>
+      <w:r>
+        <w:rPr>
+          <w:rFonts w:ascii="Arial" w:hAnsi="Arial" w:cs="Arial"/>
+          <w:sz w:val="24"/>
+          <w:szCs w:val="24"/>
+          <w:lang w:val="en-CA"/>
+        </w:rPr>
+        <w:t xml:space="preserve"> x </w:t>
+      </w:r>
+      <w:r>
+        <w:rPr>
+          <w:rFonts w:ascii="Arial" w:hAnsi="Arial" w:cs="Arial"/>
+          <w:sz w:val="24"/>
+          <w:szCs w:val="24"/>
+          <w:lang w:val="en-CA"/>
+        </w:rPr>
+        <w:t>420px</w:t>
       </w:r>
     </w:p>
     <w:p>
@@ -496,7 +625,34 @@
           <w:szCs w:val="24"/>
           <w:lang w:val="en-CA"/>
         </w:rPr>
-        <w:t>: 380px</w:t>
+        <w:t xml:space="preserve">: </w:t>
+      </w:r>
+      <w:r>
+        <w:rPr>
+          <w:rFonts w:ascii="Arial" w:hAnsi="Arial" w:cs="Arial"/>
+          <w:sz w:val="24"/>
+          <w:szCs w:val="24"/>
+          <w:lang w:val="en-CA"/>
+        </w:rPr>
+        <w:t>1930</w:t>
+      </w:r>
+      <w:r>
+        <w:rPr>
+          <w:rFonts w:ascii="Arial" w:hAnsi="Arial" w:cs="Arial"/>
+          <w:sz w:val="24"/>
+          <w:szCs w:val="24"/>
+          <w:lang w:val="en-CA"/>
+        </w:rPr>
+        <w:t xml:space="preserve"> x </w:t>
+      </w:r>
+      <w:r>
+        <w:rPr>
+          <w:rFonts w:ascii="Arial" w:hAnsi="Arial" w:cs="Arial"/>
+          <w:sz w:val="24"/>
+          <w:szCs w:val="24"/>
+          <w:lang w:val="en-CA"/>
+        </w:rPr>
+        <w:t>380px</w:t>
       </w:r>
     </w:p>
     <w:p>
@@ -565,6 +721,24 @@
           <w:szCs w:val="24"/>
           <w:lang w:val="en-CA"/>
         </w:rPr>
+        <w:t>1930</w:t>
+      </w:r>
+      <w:r>
+        <w:rPr>
+          <w:rFonts w:ascii="Arial" w:hAnsi="Arial" w:cs="Arial"/>
+          <w:sz w:val="24"/>
+          <w:szCs w:val="24"/>
+          <w:lang w:val="en-CA"/>
+        </w:rPr>
+        <w:t xml:space="preserve"> x </w:t>
+      </w:r>
+      <w:r>
+        <w:rPr>
+          <w:rFonts w:ascii="Arial" w:hAnsi="Arial" w:cs="Arial"/>
+          <w:sz w:val="24"/>
+          <w:szCs w:val="24"/>
+          <w:lang w:val="en-CA"/>
+        </w:rPr>
         <w:t>500</w:t>
       </w:r>
       <w:r>
@@ -611,7 +785,34 @@
           <w:szCs w:val="24"/>
           <w:lang w:val="en-CA"/>
         </w:rPr>
-        <w:t>: 250px</w:t>
+        <w:t xml:space="preserve">: </w:t>
+      </w:r>
+      <w:r>
+        <w:rPr>
+          <w:rFonts w:ascii="Arial" w:hAnsi="Arial" w:cs="Arial"/>
+          <w:sz w:val="24"/>
+          <w:szCs w:val="24"/>
+          <w:lang w:val="en-CA"/>
+        </w:rPr>
+        <w:t>922</w:t>
+      </w:r>
+      <w:r>
+        <w:rPr>
+          <w:rFonts w:ascii="Arial" w:hAnsi="Arial" w:cs="Arial"/>
+          <w:sz w:val="24"/>
+          <w:szCs w:val="24"/>
+          <w:lang w:val="en-CA"/>
+        </w:rPr>
+        <w:t xml:space="preserve"> x </w:t>
+      </w:r>
+      <w:r>
+        <w:rPr>
+          <w:rFonts w:ascii="Arial" w:hAnsi="Arial" w:cs="Arial"/>
+          <w:sz w:val="24"/>
+          <w:szCs w:val="24"/>
+          <w:lang w:val="en-CA"/>
+        </w:rPr>
+        <w:t>250px</w:t>
       </w:r>
     </w:p>
     <w:p>
@@ -639,7 +840,34 @@
           <w:szCs w:val="24"/>
           <w:lang w:val="en-CA"/>
         </w:rPr>
-        <w:t>: 4</w:t>
+        <w:t xml:space="preserve">: </w:t>
+      </w:r>
+      <w:r>
+        <w:rPr>
+          <w:rFonts w:ascii="Arial" w:hAnsi="Arial" w:cs="Arial"/>
+          <w:sz w:val="24"/>
+          <w:szCs w:val="24"/>
+          <w:lang w:val="en-CA"/>
+        </w:rPr>
+        <w:t>1800</w:t>
+      </w:r>
+      <w:r>
+        <w:rPr>
+          <w:rFonts w:ascii="Arial" w:hAnsi="Arial" w:cs="Arial"/>
+          <w:sz w:val="24"/>
+          <w:szCs w:val="24"/>
+          <w:lang w:val="en-CA"/>
+        </w:rPr>
+        <w:t xml:space="preserve"> x </w:t>
+      </w:r>
+      <w:r>
+        <w:rPr>
+          <w:rFonts w:ascii="Arial" w:hAnsi="Arial" w:cs="Arial"/>
+          <w:sz w:val="24"/>
+          <w:szCs w:val="24"/>
+          <w:lang w:val="en-CA"/>
+        </w:rPr>
+        <w:t>4</w:t>
       </w:r>
       <w:r>
         <w:rPr>
@@ -686,6 +914,24 @@
           <w:lang w:val="en-CA"/>
         </w:rPr>
         <w:t xml:space="preserve">: </w:t>
+      </w:r>
+      <w:r>
+        <w:rPr>
+          <w:rFonts w:ascii="Arial" w:hAnsi="Arial" w:cs="Arial"/>
+          <w:sz w:val="24"/>
+          <w:szCs w:val="24"/>
+          <w:lang w:val="en-CA"/>
+        </w:rPr>
+        <w:t>1930</w:t>
+      </w:r>
+      <w:r>
+        <w:rPr>
+          <w:rFonts w:ascii="Arial" w:hAnsi="Arial" w:cs="Arial"/>
+          <w:sz w:val="24"/>
+          <w:szCs w:val="24"/>
+          <w:lang w:val="en-CA"/>
+        </w:rPr>
+        <w:t xml:space="preserve"> x </w:t>
       </w:r>
       <w:r>
         <w:rPr>
@@ -763,7 +1009,34 @@
           <w:szCs w:val="24"/>
           <w:lang w:val="en-CA"/>
         </w:rPr>
-        <w:t>Hero Slider: 5</w:t>
+        <w:t xml:space="preserve">Hero Slider: </w:t>
+      </w:r>
+      <w:r>
+        <w:rPr>
+          <w:rFonts w:ascii="Arial" w:hAnsi="Arial" w:cs="Arial"/>
+          <w:sz w:val="24"/>
+          <w:szCs w:val="24"/>
+          <w:lang w:val="en-CA"/>
+        </w:rPr>
+        <w:t>1930</w:t>
+      </w:r>
+      <w:r>
+        <w:rPr>
+          <w:rFonts w:ascii="Arial" w:hAnsi="Arial" w:cs="Arial"/>
+          <w:sz w:val="24"/>
+          <w:szCs w:val="24"/>
+          <w:lang w:val="en-CA"/>
+        </w:rPr>
+        <w:t xml:space="preserve"> x </w:t>
+      </w:r>
+      <w:r>
+        <w:rPr>
+          <w:rFonts w:ascii="Arial" w:hAnsi="Arial" w:cs="Arial"/>
+          <w:sz w:val="24"/>
+          <w:szCs w:val="24"/>
+          <w:lang w:val="en-CA"/>
+        </w:rPr>
+        <w:t>5</w:t>
       </w:r>
       <w:r>
         <w:rPr>
@@ -818,7 +1091,43 @@
           <w:szCs w:val="24"/>
           <w:lang w:val="en-CA"/>
         </w:rPr>
-        <w:t>: 300px</w:t>
+        <w:t>:</w:t>
+      </w:r>
+      <w:r>
+        <w:rPr>
+          <w:rFonts w:ascii="Arial" w:hAnsi="Arial" w:cs="Arial"/>
+          <w:sz w:val="24"/>
+          <w:szCs w:val="24"/>
+          <w:lang w:val="en-CA"/>
+        </w:rPr>
+        <w:t xml:space="preserve"> </w:t>
+      </w:r>
+      <w:r>
+        <w:rPr>
+          <w:rFonts w:ascii="Arial" w:hAnsi="Arial" w:cs="Arial"/>
+          <w:sz w:val="24"/>
+          <w:szCs w:val="24"/>
+          <w:lang w:val="en-CA"/>
+        </w:rPr>
+        <w:t>922</w:t>
+      </w:r>
+      <w:r>
+        <w:rPr>
+          <w:rFonts w:ascii="Arial" w:hAnsi="Arial" w:cs="Arial"/>
+          <w:sz w:val="24"/>
+          <w:szCs w:val="24"/>
+          <w:lang w:val="en-CA"/>
+        </w:rPr>
+        <w:t xml:space="preserve"> x</w:t>
+      </w:r>
+      <w:r>
+        <w:rPr>
+          <w:rFonts w:ascii="Arial" w:hAnsi="Arial" w:cs="Arial"/>
+          <w:sz w:val="24"/>
+          <w:szCs w:val="24"/>
+          <w:lang w:val="en-CA"/>
+        </w:rPr>
+        <w:t xml:space="preserve"> 300px</w:t>
       </w:r>
     </w:p>
     <w:p>
@@ -846,7 +1155,34 @@
           <w:szCs w:val="24"/>
           <w:lang w:val="en-CA"/>
         </w:rPr>
-        <w:t>: 500px</w:t>
+        <w:t xml:space="preserve">: </w:t>
+      </w:r>
+      <w:r>
+        <w:rPr>
+          <w:rFonts w:ascii="Arial" w:hAnsi="Arial" w:cs="Arial"/>
+          <w:sz w:val="24"/>
+          <w:szCs w:val="24"/>
+          <w:lang w:val="en-CA"/>
+        </w:rPr>
+        <w:t>1800</w:t>
+      </w:r>
+      <w:r>
+        <w:rPr>
+          <w:rFonts w:ascii="Arial" w:hAnsi="Arial" w:cs="Arial"/>
+          <w:sz w:val="24"/>
+          <w:szCs w:val="24"/>
+          <w:lang w:val="en-CA"/>
+        </w:rPr>
+        <w:t xml:space="preserve"> x </w:t>
+      </w:r>
+      <w:r>
+        <w:rPr>
+          <w:rFonts w:ascii="Arial" w:hAnsi="Arial" w:cs="Arial"/>
+          <w:sz w:val="24"/>
+          <w:szCs w:val="24"/>
+          <w:lang w:val="en-CA"/>
+        </w:rPr>
+        <w:t>500px</w:t>
       </w:r>
     </w:p>
     <w:p>
@@ -874,7 +1210,34 @@
           <w:szCs w:val="24"/>
           <w:lang w:val="en-CA"/>
         </w:rPr>
-        <w:t>: 500px</w:t>
+        <w:t xml:space="preserve">: </w:t>
+      </w:r>
+      <w:r>
+        <w:rPr>
+          <w:rFonts w:ascii="Arial" w:hAnsi="Arial" w:cs="Arial"/>
+          <w:sz w:val="24"/>
+          <w:szCs w:val="24"/>
+          <w:lang w:val="en-CA"/>
+        </w:rPr>
+        <w:t>1930</w:t>
+      </w:r>
+      <w:r>
+        <w:rPr>
+          <w:rFonts w:ascii="Arial" w:hAnsi="Arial" w:cs="Arial"/>
+          <w:sz w:val="24"/>
+          <w:szCs w:val="24"/>
+          <w:lang w:val="en-CA"/>
+        </w:rPr>
+        <w:t xml:space="preserve"> x </w:t>
+      </w:r>
+      <w:r>
+        <w:rPr>
+          <w:rFonts w:ascii="Arial" w:hAnsi="Arial" w:cs="Arial"/>
+          <w:sz w:val="24"/>
+          <w:szCs w:val="24"/>
+          <w:lang w:val="en-CA"/>
+        </w:rPr>
+        <w:t>500px</w:t>
       </w:r>
     </w:p>
     <w:p>
@@ -930,6 +1293,7 @@
           <w:szCs w:val="28"/>
           <w:lang w:val="en-CA"/>
         </w:rPr>
+        <w:lastRenderedPageBreak/>
         <w:t>Products</w:t>
       </w:r>
       <w:r>
@@ -990,26 +1354,134 @@
           <w:szCs w:val="24"/>
           <w:lang w:val="en-CA"/>
         </w:rPr>
-        <w:t>Hero Image: 340px</w:t>
-      </w:r>
-    </w:p>
-    <w:p>
-      <w:pPr>
-        <w:rPr>
-          <w:rFonts w:ascii="Arial" w:hAnsi="Arial" w:cs="Arial"/>
-          <w:sz w:val="24"/>
-          <w:szCs w:val="24"/>
-          <w:lang w:val="en-CA"/>
-        </w:rPr>
-      </w:pPr>
-      <w:r>
-        <w:rPr>
-          <w:rFonts w:ascii="Arial" w:hAnsi="Arial" w:cs="Arial"/>
-          <w:sz w:val="24"/>
-          <w:szCs w:val="24"/>
-          <w:lang w:val="en-CA"/>
-        </w:rPr>
-        <w:t>Variety Pack slideshow: 250px</w:t>
+        <w:t xml:space="preserve">Hero Image: </w:t>
+      </w:r>
+      <w:r>
+        <w:rPr>
+          <w:rFonts w:ascii="Arial" w:hAnsi="Arial" w:cs="Arial"/>
+          <w:sz w:val="24"/>
+          <w:szCs w:val="24"/>
+          <w:lang w:val="en-CA"/>
+        </w:rPr>
+        <w:t>768</w:t>
+      </w:r>
+      <w:r>
+        <w:rPr>
+          <w:rFonts w:ascii="Arial" w:hAnsi="Arial" w:cs="Arial"/>
+          <w:sz w:val="24"/>
+          <w:szCs w:val="24"/>
+          <w:lang w:val="en-CA"/>
+        </w:rPr>
+        <w:t xml:space="preserve"> </w:t>
+      </w:r>
+      <w:r>
+        <w:rPr>
+          <w:rFonts w:ascii="Arial" w:hAnsi="Arial" w:cs="Arial"/>
+          <w:sz w:val="24"/>
+          <w:szCs w:val="24"/>
+          <w:lang w:val="en-CA"/>
+        </w:rPr>
+        <w:t>width</w:t>
+      </w:r>
+      <w:r>
+        <w:rPr>
+          <w:rFonts w:ascii="Arial" w:hAnsi="Arial" w:cs="Arial"/>
+          <w:sz w:val="24"/>
+          <w:szCs w:val="24"/>
+          <w:lang w:val="en-CA"/>
+        </w:rPr>
+        <w:t xml:space="preserve"> x </w:t>
+      </w:r>
+      <w:r>
+        <w:rPr>
+          <w:rFonts w:ascii="Arial" w:hAnsi="Arial" w:cs="Arial"/>
+          <w:sz w:val="24"/>
+          <w:szCs w:val="24"/>
+          <w:lang w:val="en-CA"/>
+        </w:rPr>
+        <w:t>340px</w:t>
+      </w:r>
+      <w:r>
+        <w:rPr>
+          <w:rFonts w:ascii="Arial" w:hAnsi="Arial" w:cs="Arial"/>
+          <w:sz w:val="24"/>
+          <w:szCs w:val="24"/>
+          <w:lang w:val="en-CA"/>
+        </w:rPr>
+        <w:t xml:space="preserve"> </w:t>
+      </w:r>
+      <w:r>
+        <w:rPr>
+          <w:rFonts w:ascii="Arial" w:hAnsi="Arial" w:cs="Arial"/>
+          <w:sz w:val="24"/>
+          <w:szCs w:val="24"/>
+          <w:lang w:val="en-CA"/>
+        </w:rPr>
+        <w:t>height</w:t>
+      </w:r>
+    </w:p>
+    <w:p>
+      <w:pPr>
+        <w:rPr>
+          <w:rFonts w:ascii="Arial" w:hAnsi="Arial" w:cs="Arial"/>
+          <w:sz w:val="24"/>
+          <w:szCs w:val="24"/>
+          <w:lang w:val="en-CA"/>
+        </w:rPr>
+      </w:pPr>
+      <w:r>
+        <w:rPr>
+          <w:rFonts w:ascii="Arial" w:hAnsi="Arial" w:cs="Arial"/>
+          <w:sz w:val="24"/>
+          <w:szCs w:val="24"/>
+          <w:lang w:val="en-CA"/>
+        </w:rPr>
+        <w:t xml:space="preserve">Variety Pack slideshow: </w:t>
+      </w:r>
+      <w:r>
+        <w:rPr>
+          <w:rFonts w:ascii="Arial" w:hAnsi="Arial" w:cs="Arial"/>
+          <w:sz w:val="24"/>
+          <w:szCs w:val="24"/>
+          <w:lang w:val="en-CA"/>
+        </w:rPr>
+        <w:t>768</w:t>
+      </w:r>
+      <w:r>
+        <w:rPr>
+          <w:rFonts w:ascii="Arial" w:hAnsi="Arial" w:cs="Arial"/>
+          <w:sz w:val="24"/>
+          <w:szCs w:val="24"/>
+          <w:lang w:val="en-CA"/>
+        </w:rPr>
+        <w:t xml:space="preserve"> width</w:t>
+      </w:r>
+      <w:r>
+        <w:rPr>
+          <w:rFonts w:ascii="Arial" w:hAnsi="Arial" w:cs="Arial"/>
+          <w:sz w:val="24"/>
+          <w:szCs w:val="24"/>
+          <w:lang w:val="en-CA"/>
+        </w:rPr>
+        <w:t xml:space="preserve"> x </w:t>
+      </w:r>
+      <w:r>
+        <w:rPr>
+          <w:rFonts w:ascii="Arial" w:hAnsi="Arial" w:cs="Arial"/>
+          <w:sz w:val="24"/>
+          <w:szCs w:val="24"/>
+          <w:lang w:val="en-CA"/>
+        </w:rPr>
+        <w:t>250px</w:t>
+      </w:r>
+      <w:r>
+        <w:rPr>
+          <w:rFonts w:ascii="Arial" w:hAnsi="Arial" w:cs="Arial"/>
+          <w:sz w:val="24"/>
+          <w:szCs w:val="24"/>
+          <w:lang w:val="en-CA"/>
+        </w:rPr>
+        <w:t xml:space="preserve"> height</w:t>
       </w:r>
       <w:r>
         <w:rPr>
@@ -1037,45 +1509,143 @@
           <w:szCs w:val="24"/>
           <w:lang w:val="en-CA"/>
         </w:rPr>
-        <w:t>Image and text - Flavors: 400px</w:t>
-      </w:r>
-    </w:p>
-    <w:p>
-      <w:pPr>
-        <w:rPr>
-          <w:rFonts w:ascii="Arial" w:hAnsi="Arial" w:cs="Arial"/>
-          <w:sz w:val="24"/>
-          <w:szCs w:val="24"/>
-          <w:lang w:val="en-CA"/>
-        </w:rPr>
-      </w:pPr>
-      <w:r>
-        <w:rPr>
-          <w:rFonts w:ascii="Arial" w:hAnsi="Arial" w:cs="Arial"/>
-          <w:sz w:val="24"/>
-          <w:szCs w:val="24"/>
-          <w:lang w:val="en-CA"/>
-        </w:rPr>
-        <w:t>Featured Recipe image, text and button: 380px</w:t>
-      </w:r>
-    </w:p>
-    <w:p>
-      <w:pPr>
-        <w:rPr>
-          <w:rFonts w:ascii="Arial" w:hAnsi="Arial" w:cs="Arial"/>
-          <w:sz w:val="24"/>
-          <w:szCs w:val="24"/>
-          <w:lang w:val="en-CA"/>
-        </w:rPr>
-      </w:pPr>
-      <w:r>
-        <w:rPr>
-          <w:rFonts w:ascii="Arial" w:hAnsi="Arial" w:cs="Arial"/>
-          <w:sz w:val="24"/>
-          <w:szCs w:val="24"/>
-          <w:lang w:val="en-CA"/>
-        </w:rPr>
-        <w:t>Public review slideshow: 300px</w:t>
+        <w:t xml:space="preserve">Image and text - Flavors: </w:t>
+      </w:r>
+      <w:r>
+        <w:rPr>
+          <w:rFonts w:ascii="Arial" w:hAnsi="Arial" w:cs="Arial"/>
+          <w:sz w:val="24"/>
+          <w:szCs w:val="24"/>
+          <w:lang w:val="en-CA"/>
+        </w:rPr>
+        <w:t>768</w:t>
+      </w:r>
+      <w:r>
+        <w:rPr>
+          <w:rFonts w:ascii="Arial" w:hAnsi="Arial" w:cs="Arial"/>
+          <w:sz w:val="24"/>
+          <w:szCs w:val="24"/>
+          <w:lang w:val="en-CA"/>
+        </w:rPr>
+        <w:t xml:space="preserve"> </w:t>
+      </w:r>
+      <w:r>
+        <w:rPr>
+          <w:rFonts w:ascii="Arial" w:hAnsi="Arial" w:cs="Arial"/>
+          <w:sz w:val="24"/>
+          <w:szCs w:val="24"/>
+          <w:lang w:val="en-CA"/>
+        </w:rPr>
+        <w:t>width</w:t>
+      </w:r>
+      <w:r>
+        <w:rPr>
+          <w:rFonts w:ascii="Arial" w:hAnsi="Arial" w:cs="Arial"/>
+          <w:sz w:val="24"/>
+          <w:szCs w:val="24"/>
+          <w:lang w:val="en-CA"/>
+        </w:rPr>
+        <w:t xml:space="preserve"> x </w:t>
+      </w:r>
+      <w:r>
+        <w:rPr>
+          <w:rFonts w:ascii="Arial" w:hAnsi="Arial" w:cs="Arial"/>
+          <w:sz w:val="24"/>
+          <w:szCs w:val="24"/>
+          <w:lang w:val="en-CA"/>
+        </w:rPr>
+        <w:t>400px</w:t>
+      </w:r>
+      <w:r>
+        <w:rPr>
+          <w:rFonts w:ascii="Arial" w:hAnsi="Arial" w:cs="Arial"/>
+          <w:sz w:val="24"/>
+          <w:szCs w:val="24"/>
+          <w:lang w:val="en-CA"/>
+        </w:rPr>
+        <w:t xml:space="preserve"> </w:t>
+      </w:r>
+      <w:r>
+        <w:rPr>
+          <w:rFonts w:ascii="Arial" w:hAnsi="Arial" w:cs="Arial"/>
+          <w:sz w:val="24"/>
+          <w:szCs w:val="24"/>
+          <w:lang w:val="en-CA"/>
+        </w:rPr>
+        <w:t>height</w:t>
+      </w:r>
+    </w:p>
+    <w:p>
+      <w:pPr>
+        <w:rPr>
+          <w:rFonts w:ascii="Arial" w:hAnsi="Arial" w:cs="Arial"/>
+          <w:sz w:val="24"/>
+          <w:szCs w:val="24"/>
+          <w:lang w:val="en-CA"/>
+        </w:rPr>
+      </w:pPr>
+      <w:r>
+        <w:rPr>
+          <w:rFonts w:ascii="Arial" w:hAnsi="Arial" w:cs="Arial"/>
+          <w:sz w:val="24"/>
+          <w:szCs w:val="24"/>
+          <w:lang w:val="en-CA"/>
+        </w:rPr>
+        <w:t>Featured Recipe image, text and button:</w:t>
+      </w:r>
+      <w:r>
+        <w:rPr>
+          <w:rFonts w:ascii="Arial" w:hAnsi="Arial" w:cs="Arial"/>
+          <w:sz w:val="24"/>
+          <w:szCs w:val="24"/>
+          <w:lang w:val="en-CA"/>
+        </w:rPr>
+        <w:t xml:space="preserve"> </w:t>
+      </w:r>
+      <w:r>
+        <w:rPr>
+          <w:rFonts w:ascii="Arial" w:hAnsi="Arial" w:cs="Arial"/>
+          <w:sz w:val="24"/>
+          <w:szCs w:val="24"/>
+          <w:lang w:val="en-CA"/>
+        </w:rPr>
+        <w:t xml:space="preserve">768 </w:t>
+      </w:r>
+      <w:r>
+        <w:rPr>
+          <w:rFonts w:ascii="Arial" w:hAnsi="Arial" w:cs="Arial"/>
+          <w:sz w:val="24"/>
+          <w:szCs w:val="24"/>
+          <w:lang w:val="en-CA"/>
+        </w:rPr>
+        <w:t>x</w:t>
+      </w:r>
+      <w:r>
+        <w:rPr>
+          <w:rFonts w:ascii="Arial" w:hAnsi="Arial" w:cs="Arial"/>
+          <w:sz w:val="24"/>
+          <w:szCs w:val="24"/>
+          <w:lang w:val="en-CA"/>
+        </w:rPr>
+        <w:t xml:space="preserve"> 380px</w:t>
+      </w:r>
+      <w:r>
+        <w:rPr>
+          <w:rFonts w:ascii="Arial" w:hAnsi="Arial" w:cs="Arial"/>
+          <w:sz w:val="24"/>
+          <w:szCs w:val="24"/>
+          <w:lang w:val="en-CA"/>
+        </w:rPr>
+        <w:t xml:space="preserve"> </w:t>
+      </w:r>
+      <w:r>
+        <w:rPr>
+          <w:rFonts w:ascii="Arial" w:hAnsi="Arial" w:cs="Arial"/>
+          <w:sz w:val="24"/>
+          <w:szCs w:val="24"/>
+          <w:lang w:val="en-CA"/>
+        </w:rPr>
+        <w:t>height</w:t>
       </w:r>
     </w:p>
     <w:p>
@@ -1144,6 +1714,15 @@
           <w:szCs w:val="24"/>
           <w:lang w:val="en-CA"/>
         </w:rPr>
+        <w:t xml:space="preserve">1930 x </w:t>
+      </w:r>
+      <w:r>
+        <w:rPr>
+          <w:rFonts w:ascii="Arial" w:hAnsi="Arial" w:cs="Arial"/>
+          <w:sz w:val="24"/>
+          <w:szCs w:val="24"/>
+          <w:lang w:val="en-CA"/>
+        </w:rPr>
         <w:t>420</w:t>
       </w:r>
       <w:r>
@@ -1181,6 +1760,24 @@
           <w:szCs w:val="24"/>
           <w:lang w:val="en-CA"/>
         </w:rPr>
+        <w:t>768</w:t>
+      </w:r>
+      <w:r>
+        <w:rPr>
+          <w:rFonts w:ascii="Arial" w:hAnsi="Arial" w:cs="Arial"/>
+          <w:sz w:val="24"/>
+          <w:szCs w:val="24"/>
+          <w:lang w:val="en-CA"/>
+        </w:rPr>
+        <w:t xml:space="preserve"> x </w:t>
+      </w:r>
+      <w:r>
+        <w:rPr>
+          <w:rFonts w:ascii="Arial" w:hAnsi="Arial" w:cs="Arial"/>
+          <w:sz w:val="24"/>
+          <w:szCs w:val="24"/>
+          <w:lang w:val="en-CA"/>
+        </w:rPr>
         <w:t>38</w:t>
       </w:r>
       <w:r>
@@ -1218,63 +1815,62 @@
           <w:szCs w:val="24"/>
           <w:lang w:val="en-CA"/>
         </w:rPr>
-        <w:t>Image and text - Flavors: 400px</w:t>
-      </w:r>
-    </w:p>
-    <w:p>
-      <w:pPr>
-        <w:rPr>
-          <w:rFonts w:ascii="Arial" w:hAnsi="Arial" w:cs="Arial"/>
-          <w:sz w:val="24"/>
-          <w:szCs w:val="24"/>
-          <w:lang w:val="en-CA"/>
-        </w:rPr>
-      </w:pPr>
-      <w:r>
-        <w:rPr>
-          <w:rFonts w:ascii="Arial" w:hAnsi="Arial" w:cs="Arial"/>
-          <w:sz w:val="24"/>
-          <w:szCs w:val="24"/>
-          <w:lang w:val="en-CA"/>
-        </w:rPr>
-        <w:t>Featured Recipe image, text and button: 380px</w:t>
-      </w:r>
-    </w:p>
-    <w:p>
-      <w:pPr>
-        <w:rPr>
-          <w:rFonts w:ascii="Arial" w:hAnsi="Arial" w:cs="Arial"/>
-          <w:sz w:val="24"/>
-          <w:szCs w:val="24"/>
-          <w:lang w:val="en-CA"/>
-        </w:rPr>
-      </w:pPr>
-      <w:r>
-        <w:rPr>
-          <w:rFonts w:ascii="Arial" w:hAnsi="Arial" w:cs="Arial"/>
-          <w:sz w:val="24"/>
-          <w:szCs w:val="24"/>
-          <w:lang w:val="en-CA"/>
-        </w:rPr>
-        <w:t>Public review slideshow: 3</w:t>
-      </w:r>
-      <w:r>
-        <w:rPr>
-          <w:rFonts w:ascii="Arial" w:hAnsi="Arial" w:cs="Arial"/>
-          <w:sz w:val="24"/>
-          <w:szCs w:val="24"/>
-          <w:lang w:val="en-CA"/>
-        </w:rPr>
-        <w:t>8</w:t>
-      </w:r>
-      <w:r>
-        <w:rPr>
-          <w:rFonts w:ascii="Arial" w:hAnsi="Arial" w:cs="Arial"/>
-          <w:sz w:val="24"/>
-          <w:szCs w:val="24"/>
-          <w:lang w:val="en-CA"/>
-        </w:rPr>
-        <w:t>0px</w:t>
+        <w:t xml:space="preserve">Image and text - Flavors: </w:t>
+      </w:r>
+      <w:r>
+        <w:rPr>
+          <w:rFonts w:ascii="Arial" w:hAnsi="Arial" w:cs="Arial"/>
+          <w:sz w:val="24"/>
+          <w:szCs w:val="24"/>
+          <w:lang w:val="en-CA"/>
+        </w:rPr>
+        <w:t xml:space="preserve">768 x </w:t>
+      </w:r>
+      <w:r>
+        <w:rPr>
+          <w:rFonts w:ascii="Arial" w:hAnsi="Arial" w:cs="Arial"/>
+          <w:sz w:val="24"/>
+          <w:szCs w:val="24"/>
+          <w:lang w:val="en-CA"/>
+        </w:rPr>
+        <w:t>400px</w:t>
+      </w:r>
+    </w:p>
+    <w:p>
+      <w:pPr>
+        <w:rPr>
+          <w:rFonts w:ascii="Arial" w:hAnsi="Arial" w:cs="Arial"/>
+          <w:sz w:val="24"/>
+          <w:szCs w:val="24"/>
+          <w:lang w:val="en-CA"/>
+        </w:rPr>
+      </w:pPr>
+      <w:r>
+        <w:rPr>
+          <w:rFonts w:ascii="Arial" w:hAnsi="Arial" w:cs="Arial"/>
+          <w:sz w:val="24"/>
+          <w:szCs w:val="24"/>
+          <w:lang w:val="en-CA"/>
+        </w:rPr>
+        <w:t xml:space="preserve">Featured Recipe image, text and button: </w:t>
+      </w:r>
+      <w:r>
+        <w:rPr>
+          <w:rFonts w:ascii="Arial" w:hAnsi="Arial" w:cs="Arial"/>
+          <w:sz w:val="24"/>
+          <w:szCs w:val="24"/>
+          <w:lang w:val="en-CA"/>
+        </w:rPr>
+        <w:t xml:space="preserve">1930 x </w:t>
+      </w:r>
+      <w:r>
+        <w:rPr>
+          <w:rFonts w:ascii="Arial" w:hAnsi="Arial" w:cs="Arial"/>
+          <w:sz w:val="24"/>
+          <w:szCs w:val="24"/>
+          <w:lang w:val="en-CA"/>
+        </w:rPr>
+        <w:t>380px</w:t>
       </w:r>
     </w:p>
     <w:p>
@@ -1343,6 +1939,24 @@
           <w:szCs w:val="24"/>
           <w:lang w:val="en-CA"/>
         </w:rPr>
+        <w:t>1930</w:t>
+      </w:r>
+      <w:r>
+        <w:rPr>
+          <w:rFonts w:ascii="Arial" w:hAnsi="Arial" w:cs="Arial"/>
+          <w:sz w:val="24"/>
+          <w:szCs w:val="24"/>
+          <w:lang w:val="en-CA"/>
+        </w:rPr>
+        <w:t xml:space="preserve"> x </w:t>
+      </w:r>
+      <w:r>
+        <w:rPr>
+          <w:rFonts w:ascii="Arial" w:hAnsi="Arial" w:cs="Arial"/>
+          <w:sz w:val="24"/>
+          <w:szCs w:val="24"/>
+          <w:lang w:val="en-CA"/>
+        </w:rPr>
         <w:t>50</w:t>
       </w:r>
       <w:r>
@@ -1380,6 +1994,24 @@
           <w:szCs w:val="24"/>
           <w:lang w:val="en-CA"/>
         </w:rPr>
+        <w:t>768</w:t>
+      </w:r>
+      <w:r>
+        <w:rPr>
+          <w:rFonts w:ascii="Arial" w:hAnsi="Arial" w:cs="Arial"/>
+          <w:sz w:val="24"/>
+          <w:szCs w:val="24"/>
+          <w:lang w:val="en-CA"/>
+        </w:rPr>
+        <w:t xml:space="preserve"> x </w:t>
+      </w:r>
+      <w:r>
+        <w:rPr>
+          <w:rFonts w:ascii="Arial" w:hAnsi="Arial" w:cs="Arial"/>
+          <w:sz w:val="24"/>
+          <w:szCs w:val="24"/>
+          <w:lang w:val="en-CA"/>
+        </w:rPr>
         <w:t>38</w:t>
       </w:r>
       <w:r>
@@ -1398,91 +2030,99 @@
           <w:szCs w:val="24"/>
           <w:lang w:val="en-CA"/>
         </w:rPr>
-        <w:t xml:space="preserve"> </w:t>
-      </w:r>
-      <w:r>
-        <w:rPr>
-          <w:rFonts w:ascii="Arial" w:hAnsi="Arial" w:cs="Arial"/>
-          <w:sz w:val="24"/>
-          <w:szCs w:val="24"/>
-          <w:lang w:val="en-CA"/>
-        </w:rPr>
-        <w:t>each image</w:t>
-      </w:r>
-    </w:p>
-    <w:p>
-      <w:pPr>
-        <w:rPr>
-          <w:rFonts w:ascii="Arial" w:hAnsi="Arial" w:cs="Arial"/>
-          <w:sz w:val="24"/>
-          <w:szCs w:val="24"/>
-          <w:lang w:val="en-CA"/>
-        </w:rPr>
-      </w:pPr>
-      <w:r>
-        <w:rPr>
-          <w:rFonts w:ascii="Arial" w:hAnsi="Arial" w:cs="Arial"/>
-          <w:sz w:val="24"/>
-          <w:szCs w:val="24"/>
-          <w:lang w:val="en-CA"/>
-        </w:rPr>
-        <w:t>Image and text - Flavors: 400px</w:t>
-      </w:r>
-    </w:p>
-    <w:p>
-      <w:pPr>
-        <w:rPr>
-          <w:rFonts w:ascii="Arial" w:hAnsi="Arial" w:cs="Arial"/>
-          <w:sz w:val="24"/>
-          <w:szCs w:val="24"/>
-          <w:lang w:val="en-CA"/>
-        </w:rPr>
-      </w:pPr>
-      <w:r>
-        <w:rPr>
-          <w:rFonts w:ascii="Arial" w:hAnsi="Arial" w:cs="Arial"/>
-          <w:sz w:val="24"/>
-          <w:szCs w:val="24"/>
-          <w:lang w:val="en-CA"/>
-        </w:rPr>
-        <w:t>Featured Recipe image, text and button: 500px</w:t>
-      </w:r>
-    </w:p>
-    <w:p>
-      <w:pPr>
-        <w:rPr>
-          <w:rFonts w:ascii="Arial" w:hAnsi="Arial" w:cs="Arial"/>
-          <w:sz w:val="24"/>
-          <w:szCs w:val="24"/>
-          <w:lang w:val="en-CA"/>
-        </w:rPr>
-      </w:pPr>
-      <w:r>
-        <w:rPr>
-          <w:rFonts w:ascii="Arial" w:hAnsi="Arial" w:cs="Arial"/>
-          <w:sz w:val="24"/>
-          <w:szCs w:val="24"/>
-          <w:lang w:val="en-CA"/>
-        </w:rPr>
-        <w:t xml:space="preserve">Public review slideshow: </w:t>
-      </w:r>
-      <w:r>
-        <w:rPr>
-          <w:rFonts w:ascii="Arial" w:hAnsi="Arial" w:cs="Arial"/>
-          <w:sz w:val="24"/>
-          <w:szCs w:val="24"/>
-          <w:lang w:val="en-CA"/>
-        </w:rPr>
-        <w:t>45</w:t>
-      </w:r>
-      <w:r>
-        <w:rPr>
-          <w:rFonts w:ascii="Arial" w:hAnsi="Arial" w:cs="Arial"/>
-          <w:sz w:val="24"/>
-          <w:szCs w:val="24"/>
-          <w:lang w:val="en-CA"/>
-        </w:rPr>
-        <w:t>0px</w:t>
+        <w:t xml:space="preserve"> each image</w:t>
+      </w:r>
+    </w:p>
+    <w:p>
+      <w:pPr>
+        <w:rPr>
+          <w:rFonts w:ascii="Arial" w:hAnsi="Arial" w:cs="Arial"/>
+          <w:sz w:val="24"/>
+          <w:szCs w:val="24"/>
+          <w:lang w:val="en-CA"/>
+        </w:rPr>
+      </w:pPr>
+      <w:r>
+        <w:rPr>
+          <w:rFonts w:ascii="Arial" w:hAnsi="Arial" w:cs="Arial"/>
+          <w:sz w:val="24"/>
+          <w:szCs w:val="24"/>
+          <w:lang w:val="en-CA"/>
+        </w:rPr>
+        <w:t xml:space="preserve">Image and text - Flavors: </w:t>
+      </w:r>
+      <w:r>
+        <w:rPr>
+          <w:rFonts w:ascii="Arial" w:hAnsi="Arial" w:cs="Arial"/>
+          <w:sz w:val="24"/>
+          <w:szCs w:val="24"/>
+          <w:lang w:val="en-CA"/>
+        </w:rPr>
+        <w:t>768</w:t>
+      </w:r>
+      <w:r>
+        <w:rPr>
+          <w:rFonts w:ascii="Arial" w:hAnsi="Arial" w:cs="Arial"/>
+          <w:sz w:val="24"/>
+          <w:szCs w:val="24"/>
+          <w:lang w:val="en-CA"/>
+        </w:rPr>
+        <w:t xml:space="preserve"> x </w:t>
+      </w:r>
+      <w:r>
+        <w:rPr>
+          <w:rFonts w:ascii="Arial" w:hAnsi="Arial" w:cs="Arial"/>
+          <w:sz w:val="24"/>
+          <w:szCs w:val="24"/>
+          <w:lang w:val="en-CA"/>
+        </w:rPr>
+        <w:t>400px</w:t>
+      </w:r>
+    </w:p>
+    <w:p>
+      <w:pPr>
+        <w:rPr>
+          <w:rFonts w:ascii="Arial" w:hAnsi="Arial" w:cs="Arial"/>
+          <w:sz w:val="24"/>
+          <w:szCs w:val="24"/>
+          <w:lang w:val="en-CA"/>
+        </w:rPr>
+      </w:pPr>
+      <w:r>
+        <w:rPr>
+          <w:rFonts w:ascii="Arial" w:hAnsi="Arial" w:cs="Arial"/>
+          <w:sz w:val="24"/>
+          <w:szCs w:val="24"/>
+          <w:lang w:val="en-CA"/>
+        </w:rPr>
+        <w:t xml:space="preserve">Featured Recipe image, text and button: </w:t>
+      </w:r>
+      <w:r>
+        <w:rPr>
+          <w:rFonts w:ascii="Arial" w:hAnsi="Arial" w:cs="Arial"/>
+          <w:sz w:val="24"/>
+          <w:szCs w:val="24"/>
+          <w:lang w:val="en-CA"/>
+        </w:rPr>
+        <w:t xml:space="preserve">1930 </w:t>
+      </w:r>
+      <w:r>
+        <w:rPr>
+          <w:rFonts w:ascii="Arial" w:hAnsi="Arial" w:cs="Arial"/>
+          <w:sz w:val="24"/>
+          <w:szCs w:val="24"/>
+          <w:lang w:val="en-CA"/>
+        </w:rPr>
+        <w:t xml:space="preserve">X </w:t>
+      </w:r>
+      <w:r>
+        <w:rPr>
+          <w:rFonts w:ascii="Arial" w:hAnsi="Arial" w:cs="Arial"/>
+          <w:sz w:val="24"/>
+          <w:szCs w:val="24"/>
+          <w:lang w:val="en-CA"/>
+        </w:rPr>
+        <w:t>500px</w:t>
       </w:r>
     </w:p>
     <w:p>
@@ -1551,6 +2191,15 @@
           <w:szCs w:val="24"/>
           <w:lang w:val="en-CA"/>
         </w:rPr>
+        <w:t xml:space="preserve">1930 x </w:t>
+      </w:r>
+      <w:r>
+        <w:rPr>
+          <w:rFonts w:ascii="Arial" w:hAnsi="Arial" w:cs="Arial"/>
+          <w:sz w:val="24"/>
+          <w:szCs w:val="24"/>
+          <w:lang w:val="en-CA"/>
+        </w:rPr>
         <w:t>530</w:t>
       </w:r>
       <w:r>
@@ -1588,6 +2237,24 @@
           <w:szCs w:val="24"/>
           <w:lang w:val="en-CA"/>
         </w:rPr>
+        <w:t>768</w:t>
+      </w:r>
+      <w:r>
+        <w:rPr>
+          <w:rFonts w:ascii="Arial" w:hAnsi="Arial" w:cs="Arial"/>
+          <w:sz w:val="24"/>
+          <w:szCs w:val="24"/>
+          <w:lang w:val="en-CA"/>
+        </w:rPr>
+        <w:t xml:space="preserve"> x </w:t>
+      </w:r>
+      <w:r>
+        <w:rPr>
+          <w:rFonts w:ascii="Arial" w:hAnsi="Arial" w:cs="Arial"/>
+          <w:sz w:val="24"/>
+          <w:szCs w:val="24"/>
+          <w:lang w:val="en-CA"/>
+        </w:rPr>
         <w:t>30</w:t>
       </w:r>
       <w:r>
@@ -1606,6 +2273,80 @@
           <w:szCs w:val="24"/>
           <w:lang w:val="en-CA"/>
         </w:rPr>
+        <w:t xml:space="preserve"> each image</w:t>
+      </w:r>
+    </w:p>
+    <w:p>
+      <w:pPr>
+        <w:rPr>
+          <w:rFonts w:ascii="Arial" w:hAnsi="Arial" w:cs="Arial"/>
+          <w:sz w:val="24"/>
+          <w:szCs w:val="24"/>
+          <w:lang w:val="en-CA"/>
+        </w:rPr>
+      </w:pPr>
+      <w:r>
+        <w:rPr>
+          <w:rFonts w:ascii="Arial" w:hAnsi="Arial" w:cs="Arial"/>
+          <w:sz w:val="24"/>
+          <w:szCs w:val="24"/>
+          <w:lang w:val="en-CA"/>
+        </w:rPr>
+        <w:t xml:space="preserve">Image and text - Flavors: </w:t>
+      </w:r>
+      <w:r>
+        <w:rPr>
+          <w:rFonts w:ascii="Arial" w:hAnsi="Arial" w:cs="Arial"/>
+          <w:sz w:val="24"/>
+          <w:szCs w:val="24"/>
+          <w:lang w:val="en-CA"/>
+        </w:rPr>
+        <w:t>768</w:t>
+      </w:r>
+      <w:r>
+        <w:rPr>
+          <w:rFonts w:ascii="Arial" w:hAnsi="Arial" w:cs="Arial"/>
+          <w:sz w:val="24"/>
+          <w:szCs w:val="24"/>
+          <w:lang w:val="en-CA"/>
+        </w:rPr>
+        <w:t xml:space="preserve"> x </w:t>
+      </w:r>
+      <w:r>
+        <w:rPr>
+          <w:rFonts w:ascii="Arial" w:hAnsi="Arial" w:cs="Arial"/>
+          <w:sz w:val="24"/>
+          <w:szCs w:val="24"/>
+          <w:lang w:val="en-CA"/>
+        </w:rPr>
+        <w:t>400px</w:t>
+      </w:r>
+    </w:p>
+    <w:p>
+      <w:pPr>
+        <w:rPr>
+          <w:rFonts w:ascii="Arial" w:hAnsi="Arial" w:cs="Arial"/>
+          <w:sz w:val="24"/>
+          <w:szCs w:val="24"/>
+          <w:lang w:val="en-CA"/>
+        </w:rPr>
+      </w:pPr>
+      <w:r>
+        <w:rPr>
+          <w:rFonts w:ascii="Arial" w:hAnsi="Arial" w:cs="Arial"/>
+          <w:sz w:val="24"/>
+          <w:szCs w:val="24"/>
+          <w:lang w:val="en-CA"/>
+        </w:rPr>
+        <w:t>Featured Recipe image, text and button:</w:t>
+      </w:r>
+      <w:r>
+        <w:rPr>
+          <w:rFonts w:ascii="Arial" w:hAnsi="Arial" w:cs="Arial"/>
+          <w:sz w:val="24"/>
+          <w:szCs w:val="24"/>
+          <w:lang w:val="en-CA"/>
+        </w:rPr>
         <w:t xml:space="preserve"> </w:t>
       </w:r>
       <w:r>
@@ -1615,83 +2356,36 @@
           <w:szCs w:val="24"/>
           <w:lang w:val="en-CA"/>
         </w:rPr>
-        <w:t>each image</w:t>
-      </w:r>
-    </w:p>
-    <w:p>
-      <w:pPr>
-        <w:rPr>
-          <w:rFonts w:ascii="Arial" w:hAnsi="Arial" w:cs="Arial"/>
-          <w:sz w:val="24"/>
-          <w:szCs w:val="24"/>
-          <w:lang w:val="en-CA"/>
-        </w:rPr>
-      </w:pPr>
-      <w:r>
-        <w:rPr>
-          <w:rFonts w:ascii="Arial" w:hAnsi="Arial" w:cs="Arial"/>
-          <w:sz w:val="24"/>
-          <w:szCs w:val="24"/>
-          <w:lang w:val="en-CA"/>
-        </w:rPr>
-        <w:t>Image and text - Flavors: 400px</w:t>
-      </w:r>
-    </w:p>
-    <w:p>
-      <w:pPr>
-        <w:rPr>
-          <w:rFonts w:ascii="Arial" w:hAnsi="Arial" w:cs="Arial"/>
-          <w:sz w:val="24"/>
-          <w:szCs w:val="24"/>
-          <w:lang w:val="en-CA"/>
-        </w:rPr>
-      </w:pPr>
-      <w:r>
-        <w:rPr>
-          <w:rFonts w:ascii="Arial" w:hAnsi="Arial" w:cs="Arial"/>
-          <w:sz w:val="24"/>
-          <w:szCs w:val="24"/>
-          <w:lang w:val="en-CA"/>
-        </w:rPr>
-        <w:t>Featured Recipe image, text and button: 520px</w:t>
-      </w:r>
-    </w:p>
-    <w:p>
-      <w:pPr>
-        <w:rPr>
-          <w:rFonts w:ascii="Arial" w:hAnsi="Arial" w:cs="Arial"/>
-          <w:sz w:val="24"/>
-          <w:szCs w:val="24"/>
-          <w:lang w:val="en-CA"/>
-        </w:rPr>
-      </w:pPr>
-      <w:r>
-        <w:rPr>
-          <w:rFonts w:ascii="Arial" w:hAnsi="Arial" w:cs="Arial"/>
-          <w:sz w:val="24"/>
-          <w:szCs w:val="24"/>
-          <w:lang w:val="en-CA"/>
-        </w:rPr>
-        <w:t xml:space="preserve">Public review slideshow: </w:t>
-      </w:r>
-      <w:r>
-        <w:rPr>
-          <w:rFonts w:ascii="Arial" w:hAnsi="Arial" w:cs="Arial"/>
-          <w:sz w:val="24"/>
-          <w:szCs w:val="24"/>
-          <w:lang w:val="en-CA"/>
-        </w:rPr>
-        <w:t>50</w:t>
-      </w:r>
-      <w:r>
-        <w:rPr>
-          <w:rFonts w:ascii="Arial" w:hAnsi="Arial" w:cs="Arial"/>
-          <w:sz w:val="24"/>
-          <w:szCs w:val="24"/>
-          <w:lang w:val="en-CA"/>
-        </w:rPr>
-        <w:t>0px</w:t>
-      </w:r>
+        <w:t xml:space="preserve">1930 </w:t>
+      </w:r>
+      <w:r>
+        <w:rPr>
+          <w:rFonts w:ascii="Arial" w:hAnsi="Arial" w:cs="Arial"/>
+          <w:sz w:val="24"/>
+          <w:szCs w:val="24"/>
+          <w:lang w:val="en-CA"/>
+        </w:rPr>
+        <w:t xml:space="preserve">x </w:t>
+      </w:r>
+      <w:r>
+        <w:rPr>
+          <w:rFonts w:ascii="Arial" w:hAnsi="Arial" w:cs="Arial"/>
+          <w:sz w:val="24"/>
+          <w:szCs w:val="24"/>
+          <w:lang w:val="en-CA"/>
+        </w:rPr>
+        <w:t>520px</w:t>
+      </w:r>
+    </w:p>
+    <w:p>
+      <w:pPr>
+        <w:rPr>
+          <w:rFonts w:ascii="Arial" w:hAnsi="Arial" w:cs="Arial"/>
+          <w:sz w:val="24"/>
+          <w:szCs w:val="24"/>
+          <w:lang w:val="en-CA"/>
+        </w:rPr>
+      </w:pPr>
     </w:p>
     <w:sectPr>
       <w:pgSz w:w="11906" w:h="16838"/>
@@ -2107,7 +2801,6 @@
   <w:style w:type="character" w:default="1" w:styleId="Fontepargpadro">
     <w:name w:val="Default Paragraph Font"/>
     <w:uiPriority w:val="1"/>
-    <w:semiHidden/>
     <w:unhideWhenUsed/>
   </w:style>
   <w:style w:type="table" w:default="1" w:styleId="Tabelanormal">

</xml_diff>